<commit_message>
Added repositories to project requirements document
</commit_message>
<xml_diff>
--- a/documents/OracleEventsSystemProjectRequirements.docx
+++ b/documents/OracleEventsSystemProjectRequirements.docx
@@ -63,29 +63,128 @@
         <w:rPr>
           <w:rtl w:val="0"/>
         </w:rPr>
-        <w:t xml:space="preserve">Sourceforge:</w:t>
-      </w:r>
-    </w:p>
-    <w:p>
-      <w:pPr>
-        <w:rPr/>
-      </w:pPr>
-      <w:r>
-        <w:rPr>
-          <w:rtl w:val="0"/>
-        </w:rPr>
-        <w:t xml:space="preserve">Github:</w:t>
-      </w:r>
-    </w:p>
-    <w:p>
-      <w:pPr>
-        <w:rPr/>
-      </w:pPr>
-      <w:r>
-        <w:rPr>
-          <w:rtl w:val="0"/>
-        </w:rPr>
-        <w:t xml:space="preserve">Bitbucket:</w:t>
+        <w:t xml:space="preserve">The primary repository is stored at Github:</w:t>
+      </w:r>
+    </w:p>
+    <w:p>
+      <w:pPr>
+        <w:rPr/>
+      </w:pPr>
+      <w:r>
+        <w:rPr>
+          <w:rtl w:val="0"/>
+        </w:rPr>
+      </w:r>
+    </w:p>
+    <w:p>
+      <w:pPr>
+        <w:rPr/>
+      </w:pPr>
+      <w:hyperlink r:id="rId6">
+        <w:r>
+          <w:rPr>
+            <w:color w:val="1155cc"/>
+            <w:u w:val="single"/>
+            <w:rtl w:val="0"/>
+          </w:rPr>
+          <w:t xml:space="preserve">https://github.com/gaiansentience/oracle-events-system-demo/</w:t>
+        </w:r>
+      </w:hyperlink>
+      <w:r>
+        <w:rPr>
+          <w:rtl w:val="0"/>
+        </w:rPr>
+      </w:r>
+    </w:p>
+    <w:p>
+      <w:pPr>
+        <w:rPr/>
+      </w:pPr>
+      <w:r>
+        <w:rPr>
+          <w:rtl w:val="0"/>
+        </w:rPr>
+      </w:r>
+    </w:p>
+    <w:p>
+      <w:pPr>
+        <w:rPr/>
+      </w:pPr>
+      <w:r>
+        <w:rPr>
+          <w:rtl w:val="0"/>
+        </w:rPr>
+        <w:t xml:space="preserve">Backup repositories are at Sourceforge and Bitbucket:</w:t>
+      </w:r>
+    </w:p>
+    <w:p>
+      <w:pPr>
+        <w:rPr/>
+      </w:pPr>
+      <w:r>
+        <w:rPr>
+          <w:rtl w:val="0"/>
+        </w:rPr>
+      </w:r>
+    </w:p>
+    <w:p>
+      <w:pPr>
+        <w:rPr/>
+      </w:pPr>
+      <w:hyperlink r:id="rId7">
+        <w:r>
+          <w:rPr>
+            <w:color w:val="1155cc"/>
+            <w:u w:val="single"/>
+            <w:rtl w:val="0"/>
+          </w:rPr>
+          <w:t xml:space="preserve">https://sourceforge.net/projects/oracle-events-system-demo/</w:t>
+        </w:r>
+      </w:hyperlink>
+      <w:r>
+        <w:rPr>
+          <w:rtl w:val="0"/>
+        </w:rPr>
+      </w:r>
+    </w:p>
+    <w:p>
+      <w:pPr>
+        <w:rPr/>
+      </w:pPr>
+      <w:r>
+        <w:rPr>
+          <w:rtl w:val="0"/>
+        </w:rPr>
+      </w:r>
+    </w:p>
+    <w:p>
+      <w:pPr>
+        <w:rPr/>
+      </w:pPr>
+      <w:hyperlink r:id="rId8">
+        <w:r>
+          <w:rPr>
+            <w:color w:val="1155cc"/>
+            <w:u w:val="single"/>
+            <w:rtl w:val="0"/>
+          </w:rPr>
+          <w:t xml:space="preserve">https://bitbucket.org/gaiansentience/oracle-events-system-demo/src/master/</w:t>
+        </w:r>
+      </w:hyperlink>
+      <w:r>
+        <w:rPr>
+          <w:rtl w:val="0"/>
+        </w:rPr>
+      </w:r>
+    </w:p>
+    <w:p>
+      <w:pPr>
+        <w:rPr/>
+      </w:pPr>
+      <w:r>
+        <w:rPr>
+          <w:rtl w:val="0"/>
+        </w:rPr>
       </w:r>
     </w:p>
     <w:p>
@@ -111,6 +210,26 @@
           <w:rtl w:val="0"/>
         </w:rPr>
         <w:t xml:space="preserve">Anthony Harper</w:t>
+      </w:r>
+    </w:p>
+    <w:p>
+      <w:pPr>
+        <w:rPr/>
+      </w:pPr>
+      <w:r>
+        <w:rPr>
+          <w:rtl w:val="0"/>
+        </w:rPr>
+      </w:r>
+    </w:p>
+    <w:p>
+      <w:pPr>
+        <w:rPr/>
+      </w:pPr>
+      <w:r>
+        <w:rPr>
+          <w:rtl w:val="0"/>
+        </w:rPr>
       </w:r>
     </w:p>
     <w:p>

</xml_diff>